<commit_message>
added sections to project
</commit_message>
<xml_diff>
--- a/project/DS705_Summer_2018_Project.docx
+++ b/project/DS705_Summer_2018_Project.docx
@@ -287,6 +287,104 @@
         <w:t xml:space="preserve">parameter was added to the code chunk to prevent printing of the R code that generated the plot.</w:t>
       </w:r>
     </w:p>
+    <w:p>
+      <w:pPr>
+        <w:pStyle w:val="Heading2"/>
+      </w:pPr>
+      <w:bookmarkStart w:id="25" w:name="r-markdown-1"/>
+      <w:bookmarkEnd w:id="25"/>
+      <w:r>
+        <w:t xml:space="preserve">R Markdown</w:t>
+      </w:r>
+    </w:p>
+    <w:p>
+      <w:pPr>
+        <w:pStyle w:val="Heading2"/>
+      </w:pPr>
+      <w:bookmarkStart w:id="26" w:name="executive-summary-max-1-page"/>
+      <w:bookmarkEnd w:id="26"/>
+      <w:r>
+        <w:t xml:space="preserve">1. Executive Summary (max 1 page)</w:t>
+      </w:r>
+    </w:p>
+    <w:p>
+      <w:pPr>
+        <w:pStyle w:val="Heading2"/>
+      </w:pPr>
+      <w:bookmarkStart w:id="27" w:name="introduction"/>
+      <w:bookmarkEnd w:id="27"/>
+      <w:r>
+        <w:t xml:space="preserve">2. Introduction</w:t>
+      </w:r>
+    </w:p>
+    <w:p>
+      <w:pPr>
+        <w:pStyle w:val="FirstParagraph"/>
+      </w:pPr>
+      <w:r>
+        <w:t xml:space="preserve">Hello Matt!</w:t>
+      </w:r>
+    </w:p>
+    <w:p>
+      <w:pPr>
+        <w:pStyle w:val="Heading2"/>
+      </w:pPr>
+      <w:bookmarkStart w:id="28" w:name="preparing-and-cleaning-the-data"/>
+      <w:bookmarkEnd w:id="28"/>
+      <w:r>
+        <w:t xml:space="preserve">3. Preparing and Cleaning the Data</w:t>
+      </w:r>
+    </w:p>
+    <w:p>
+      <w:pPr>
+        <w:pStyle w:val="Heading2"/>
+      </w:pPr>
+      <w:bookmarkStart w:id="29" w:name="exploring-and-transforming-the-data"/>
+      <w:bookmarkEnd w:id="29"/>
+      <w:r>
+        <w:t xml:space="preserve">4. Exploring and Transforming the Data</w:t>
+      </w:r>
+    </w:p>
+    <w:p>
+      <w:pPr>
+        <w:pStyle w:val="Heading2"/>
+      </w:pPr>
+      <w:bookmarkStart w:id="30" w:name="the-logistic-model"/>
+      <w:bookmarkEnd w:id="30"/>
+      <w:r>
+        <w:t xml:space="preserve">5. The Logistic Model</w:t>
+      </w:r>
+    </w:p>
+    <w:p>
+      <w:pPr>
+        <w:pStyle w:val="Heading2"/>
+      </w:pPr>
+      <w:bookmarkStart w:id="31" w:name="optimizing-the-threshold-for-accuracy"/>
+      <w:bookmarkEnd w:id="31"/>
+      <w:r>
+        <w:t xml:space="preserve">6. Optimizing the Threshold for Accuracy</w:t>
+      </w:r>
+    </w:p>
+    <w:p>
+      <w:pPr>
+        <w:pStyle w:val="Heading2"/>
+      </w:pPr>
+      <w:bookmarkStart w:id="32" w:name="optimizing-the-threshold-for-profit"/>
+      <w:bookmarkEnd w:id="32"/>
+      <w:r>
+        <w:t xml:space="preserve">7. Optimizing the Threshold for Profit</w:t>
+      </w:r>
+    </w:p>
+    <w:p>
+      <w:pPr>
+        <w:pStyle w:val="Heading2"/>
+      </w:pPr>
+      <w:bookmarkStart w:id="33" w:name="results-summary"/>
+      <w:bookmarkEnd w:id="33"/>
+      <w:r>
+        <w:t xml:space="preserve">8. Results Summary</w:t>
+      </w:r>
+    </w:p>
     <w:sectPr/>
   </w:body>
 </w:document>
@@ -395,7 +493,7 @@
     </w:lvl>
   </w:abstractNum>
   <w:abstractNum w:abstractNumId="990">
-    <w:nsid w:val="8bcdbf26"/>
+    <w:nsid w:val="42b93e1f"/>
     <w:multiLevelType w:val="multilevel"/>
     <w:lvl w:ilvl="0">
       <w:numFmt w:val="bullet"/>

</xml_diff>

<commit_message>
more edits to part 1
</commit_message>
<xml_diff>
--- a/project/DS705_Summer_2018_Project.docx
+++ b/project/DS705_Summer_2018_Project.docx
@@ -101,7 +101,43 @@
         </w:r>
       </w:hyperlink>
       <w:r>
-        <w:t xml:space="preserve">.</w:t>
+        <w:t xml:space="preserve">. The model will give a simple</w:t>
+      </w:r>
+      <w:r>
+        <w:t xml:space="preserve"> </w:t>
+      </w:r>
+      <w:r>
+        <w:t xml:space="preserve">“</w:t>
+      </w:r>
+      <w:r>
+        <w:t xml:space="preserve">Good</w:t>
+      </w:r>
+      <w:r>
+        <w:t xml:space="preserve">”</w:t>
+      </w:r>
+      <w:r>
+        <w:t xml:space="preserve"> </w:t>
+      </w:r>
+      <w:r>
+        <w:t xml:space="preserve">or</w:t>
+      </w:r>
+      <w:r>
+        <w:t xml:space="preserve"> </w:t>
+      </w:r>
+      <w:r>
+        <w:t xml:space="preserve">“</w:t>
+      </w:r>
+      <w:r>
+        <w:t xml:space="preserve">Bad</w:t>
+      </w:r>
+      <w:r>
+        <w:t xml:space="preserve">”</w:t>
+      </w:r>
+      <w:r>
+        <w:t xml:space="preserve"> </w:t>
+      </w:r>
+      <w:r>
+        <w:t xml:space="preserve">indicating the quality of the loan.</w:t>
       </w:r>
     </w:p>
     <w:p>
@@ -366,7 +402,7 @@
         <w:pStyle w:val="BodyText"/>
       </w:pPr>
       <w:r>
-        <w:t xml:space="preserve">There are columns that can be removed, because they are not useful. For example, the status variable may be removed, because it has been transformed into the response variable. The totalPaid variable can be removed, because it is not knowable at the time of issue of a loan. Remove employment, which is a variable indicating job title, because there is so much variation. It would be possible to create a new variable with job title that puts them in more general categories, but it probably is still not useful. A better indicator may be income from job. The variable loanID can be removed. It is not necessary in the loan analysis, and may have ethical implications as it has the potential to trace a loan back to an individual. The variable verified indicates verification of annual income completed. This can be removed, because the current study is not meant to test the loan applicaitons truthfulness.</w:t>
+        <w:t xml:space="preserve">There are columns that can be removed, because they are not useful. For example, the status variable may be removed, because it has been transformed into the response variable. The totalPaid variable can be removed, because it is not knowable at the time of issue of a loan.</w:t>
       </w:r>
     </w:p>
     <w:p>
@@ -374,6 +410,14 @@
         <w:pStyle w:val="BodyText"/>
       </w:pPr>
       <w:r>
+        <w:t xml:space="preserve">The variable employment, which indicates job title, can be removed because there is so much variation. It would be possible to create a new variable with job title that puts titles in more general categories, but it probably is still not useful. A better indicator may be income from job. The variable loanID can be removed. It is not necessary in the loan analysis, and may have ethical implications as it has the potential to trace a loan back to an individual. The variable verified indicates verification of annual income completed. This can be removed, because the current study is not meant to test the loan applicaitons truthfulness.</w:t>
+      </w:r>
+    </w:p>
+    <w:p>
+      <w:pPr>
+        <w:pStyle w:val="BodyText"/>
+      </w:pPr>
+      <w:r>
         <w:t xml:space="preserve">Some of the categories like medical and debt_consolidation if used in the model could introduce bias against particular vulnerable groups that despite some setbacks may still be able to pay off a loan. Although the variable state is broader than zip code, it can still be discriminatory by geography. Also since state is a somewhat general geography, it may not have much predictive power, and can be removed.</w:t>
       </w:r>
       <w:r>
@@ -388,7 +432,7 @@
         <w:pStyle w:val="BodyText"/>
       </w:pPr>
       <w:r>
-        <w:t xml:space="preserve">The variable revolRatio indicates proportion of revolving credit in use. This can be removed, because it is captured in other variables like debtIncRatio. With similar resoning, bcRatio can be removed. totalBal and totalLim can be used as proxies for totalRevLim, totalRevBal, totalBcLim,bcOpen, and totalIlLim. Further debtIncRatio, avgBal can be removed because they can be derived from other variables like income, totalBal, and openAcc. Remove totalAcc, because we are interested in accounts that are currently open and this is already captured in openAcc. Remove the variable term, because payment caputures this information. The loan term and payment amount are dependent on each other. The variable accOpen24 can be removed, because if an account is opened there will likely be a credit inquiry, which is captured in inq6mth.</w:t>
+        <w:t xml:space="preserve">The variable revolRatio indicates proportion of revolving credit in use. This can be removed, because it is captured in other variables like debtIncRatio. With similar resoning, bcRatio can be removed. totalBal and totalLim can be used as proxies for totalRevLim, totalRevBal, totalBcLim,bcOpen, and totalIlLim. Further debtIncRatio, avgBal can be removed because they can be derived from other variables like income, totalBal, and openAcc. Remove totalAcc, because we are interested in accounts that are currently open and this is already captured in openAcc. Remove the variable term, because payment captures this information. The loan term and payment amount are dependent on each other. The variable accOpen24 can be removed, because if an account is opened there will likely be a credit inquiry, which is captured in inq6mth.</w:t>
       </w:r>
     </w:p>
     <w:p>
@@ -404,7 +448,7 @@
         <w:pStyle w:val="BodyText"/>
       </w:pPr>
       <w:r>
-        <w:t xml:space="preserve">After elimination of variables, the predictors that are left are amount, payment, home, income, delinq2yr, inq6mth, openAcc, totalBal, and totalIlLim. I converted income and payment to numeric, because they were showing up as factors. With the remaining vairables, there is no imputation or record removal needed.</w:t>
+        <w:t xml:space="preserve">After elimination of variables, the predictors that are left are amount, payment, home, income, delinq2yr, inq6mth, openAcc, totalBal, and totalLim. I converted income and payment to numeric, because they were showing up as factors. With the remaining vairables, there is no imputation or record removal needed.</w:t>
       </w:r>
     </w:p>
     <w:p>
@@ -419,62 +463,15 @@
     </w:p>
     <w:p>
       <w:pPr>
-        <w:pStyle w:val="SourceCode"/>
-      </w:pPr>
-      <w:r>
-        <w:rPr>
-          <w:rStyle w:val="VerbatimChar"/>
-        </w:rPr>
-        <w:t xml:space="preserve">## Loading required package: ggplot2</w:t>
-      </w:r>
-    </w:p>
-    <w:p>
-      <w:pPr>
-        <w:pStyle w:val="SourceCode"/>
-      </w:pPr>
-      <w:r>
-        <w:rPr>
-          <w:rStyle w:val="VerbatimChar"/>
-        </w:rPr>
-        <w:t xml:space="preserve">## Warning: package 'ggplot2' was built under R version 3.4.4</w:t>
-      </w:r>
-    </w:p>
-    <w:p>
-      <w:pPr>
-        <w:pStyle w:val="SourceCode"/>
-      </w:pPr>
-      <w:r>
-        <w:rPr>
-          <w:rStyle w:val="VerbatimChar"/>
-        </w:rPr>
-        <w:t xml:space="preserve">## Loading required package: grid</w:t>
-      </w:r>
-    </w:p>
-    <w:p>
-      <w:pPr>
-        <w:pStyle w:val="SourceCode"/>
-      </w:pPr>
-      <w:r>
-        <w:rPr>
-          <w:rStyle w:val="VerbatimChar"/>
-        </w:rPr>
-        <w:t xml:space="preserve">## Loading required package: gridExtra</w:t>
-      </w:r>
-    </w:p>
-    <w:p>
-      <w:pPr>
-        <w:pStyle w:val="SourceCode"/>
-      </w:pPr>
-      <w:r>
-        <w:rPr>
-          <w:rStyle w:val="VerbatimChar"/>
-        </w:rPr>
-        <w:t xml:space="preserve">## Warning: package 'gridExtra' was built under R version 3.4.4</w:t>
-      </w:r>
-    </w:p>
-    <w:p>
-      <w:pPr>
         <w:pStyle w:val="FirstParagraph"/>
+      </w:pPr>
+      <w:r>
+        <w:t xml:space="preserve">The variables amount, payment, income, openAcc, totalBal, and totalLim showed varying degrees of right skewness. From inspection of histograms, the variables amount, payment, and income showed the most right skewness and were transfored by the log function. The variables totalBal and totalLim were transformed by taking the cubed root. The variable openAcc was transformed by the sqrt function. Historgrams of the transformed variables are displayed in figure 1.</w:t>
+      </w:r>
+    </w:p>
+    <w:p>
+      <w:pPr>
+        <w:pStyle w:val="BodyText"/>
       </w:pPr>
       <w:r>
         <w:drawing>
@@ -486,7 +483,7 @@
               <a:graphicData uri="http://schemas.openxmlformats.org/drawingml/2006/picture">
                 <pic:pic>
                   <pic:nvPicPr>
-                    <pic:cNvPr descr="DS705_Summer_2018_Project_files/figure-docx/unnamed-chunk-1-1.png" id="0" name="Picture"/>
+                    <pic:cNvPr descr="DS705_Summer_2018_Project_files/figure-docx/transform_variables-1.png" id="0" name="Picture"/>
                     <pic:cNvPicPr>
                       <a:picLocks noChangeArrowheads="1" noChangeAspect="1"/>
                     </pic:cNvPicPr>
@@ -518,6 +515,55 @@
           </wp:inline>
         </w:drawing>
       </w:r>
+    </w:p>
+    <w:p>
+      <w:pPr>
+        <w:pStyle w:val="BodyText"/>
+      </w:pPr>
+      <w:r>
+        <w:t xml:space="preserve">To start to develop a picture of the relationships between the predictor variables, and the response, two boxplots were created for a predictor variable. The boxplots were created to explore the differences in distributions between</w:t>
+      </w:r>
+      <w:r>
+        <w:t xml:space="preserve"> </w:t>
+      </w:r>
+      <w:r>
+        <w:t xml:space="preserve">“</w:t>
+      </w:r>
+      <w:r>
+        <w:t xml:space="preserve">Good</w:t>
+      </w:r>
+      <w:r>
+        <w:t xml:space="preserve">”</w:t>
+      </w:r>
+      <w:r>
+        <w:t xml:space="preserve"> </w:t>
+      </w:r>
+      <w:r>
+        <w:t xml:space="preserve">and</w:t>
+      </w:r>
+      <w:r>
+        <w:t xml:space="preserve"> </w:t>
+      </w:r>
+      <w:r>
+        <w:t xml:space="preserve">“</w:t>
+      </w:r>
+      <w:r>
+        <w:t xml:space="preserve">Bad</w:t>
+      </w:r>
+      <w:r>
+        <w:t xml:space="preserve">”</w:t>
+      </w:r>
+      <w:r>
+        <w:t xml:space="preserve"> </w:t>
+      </w:r>
+      <w:r>
+        <w:t xml:space="preserve">loans for a predictor variable. The plots can be seen in figure 2. Looking at the log_amount variable box plot, the mean of amount is lower for Good than Bad, which makes sense. A smaller loan would be easier to pay back. Similarly with the variable log_payment, a loan that has a smaller payment makes it easier to make the payment each month. Also as indicated by log_income, those with greater incomes have more money to pay back a loan.</w:t>
+      </w:r>
+    </w:p>
+    <w:p>
+      <w:pPr>
+        <w:pStyle w:val="BodyText"/>
+      </w:pPr>
       <w:r>
         <w:drawing>
           <wp:inline>
@@ -528,7 +574,7 @@
               <a:graphicData uri="http://schemas.openxmlformats.org/drawingml/2006/picture">
                 <pic:pic>
                   <pic:nvPicPr>
-                    <pic:cNvPr descr="DS705_Summer_2018_Project_files/figure-docx/unnamed-chunk-1-2.png" id="0" name="Picture"/>
+                    <pic:cNvPr descr="DS705_Summer_2018_Project_files/figure-docx/explore_relationships-1.png" id="0" name="Picture"/>
                     <pic:cNvPicPr>
                       <a:picLocks noChangeArrowheads="1" noChangeAspect="1"/>
                     </pic:cNvPicPr>
@@ -560,154 +606,43 @@
           </wp:inline>
         </w:drawing>
       </w:r>
-      <w:r>
-        <w:drawing>
-          <wp:inline>
-            <wp:extent cx="4620126" cy="3696101"/>
-            <wp:effectExtent b="0" l="0" r="0" t="0"/>
-            <wp:docPr descr="" title="" id="1" name="Picture"/>
-            <a:graphic>
-              <a:graphicData uri="http://schemas.openxmlformats.org/drawingml/2006/picture">
-                <pic:pic>
-                  <pic:nvPicPr>
-                    <pic:cNvPr descr="DS705_Summer_2018_Project_files/figure-docx/unnamed-chunk-1-3.png" id="0" name="Picture"/>
-                    <pic:cNvPicPr>
-                      <a:picLocks noChangeArrowheads="1" noChangeAspect="1"/>
-                    </pic:cNvPicPr>
-                  </pic:nvPicPr>
-                  <pic:blipFill>
-                    <a:blip r:embed="rId28"/>
-                    <a:stretch>
-                      <a:fillRect/>
-                    </a:stretch>
-                  </pic:blipFill>
-                  <pic:spPr bwMode="auto">
-                    <a:xfrm>
-                      <a:off x="0" y="0"/>
-                      <a:ext cx="4620126" cy="3696101"/>
-                    </a:xfrm>
-                    <a:prstGeom prst="rect">
-                      <a:avLst/>
-                    </a:prstGeom>
-                    <a:noFill/>
-                    <a:ln w="9525">
-                      <a:noFill/>
-                      <a:headEnd/>
-                      <a:tailEnd/>
-                    </a:ln>
-                  </pic:spPr>
-                </pic:pic>
-              </a:graphicData>
-            </a:graphic>
-          </wp:inline>
-        </w:drawing>
-      </w:r>
-    </w:p>
-    <w:p>
-      <w:pPr>
-        <w:pStyle w:val="SourceCode"/>
-      </w:pPr>
-      <w:r>
-        <w:rPr>
-          <w:rStyle w:val="VerbatimChar"/>
-        </w:rPr>
-        <w:t xml:space="preserve">## [1] 11</w:t>
-      </w:r>
-    </w:p>
-    <w:p>
-      <w:pPr>
-        <w:pStyle w:val="FirstParagraph"/>
-      </w:pPr>
-      <w:r>
-        <w:drawing>
-          <wp:inline>
-            <wp:extent cx="4620126" cy="3696101"/>
-            <wp:effectExtent b="0" l="0" r="0" t="0"/>
-            <wp:docPr descr="" title="" id="1" name="Picture"/>
-            <a:graphic>
-              <a:graphicData uri="http://schemas.openxmlformats.org/drawingml/2006/picture">
-                <pic:pic>
-                  <pic:nvPicPr>
-                    <pic:cNvPr descr="DS705_Summer_2018_Project_files/figure-docx/unnamed-chunk-1-4.png" id="0" name="Picture"/>
-                    <pic:cNvPicPr>
-                      <a:picLocks noChangeArrowheads="1" noChangeAspect="1"/>
-                    </pic:cNvPicPr>
-                  </pic:nvPicPr>
-                  <pic:blipFill>
-                    <a:blip r:embed="rId29"/>
-                    <a:stretch>
-                      <a:fillRect/>
-                    </a:stretch>
-                  </pic:blipFill>
-                  <pic:spPr bwMode="auto">
-                    <a:xfrm>
-                      <a:off x="0" y="0"/>
-                      <a:ext cx="4620126" cy="3696101"/>
-                    </a:xfrm>
-                    <a:prstGeom prst="rect">
-                      <a:avLst/>
-                    </a:prstGeom>
-                    <a:noFill/>
-                    <a:ln w="9525">
-                      <a:noFill/>
-                      <a:headEnd/>
-                      <a:tailEnd/>
-                    </a:ln>
-                  </pic:spPr>
-                </pic:pic>
-              </a:graphicData>
-            </a:graphic>
-          </wp:inline>
-        </w:drawing>
-      </w:r>
-    </w:p>
-    <w:p>
-      <w:pPr>
-        <w:pStyle w:val="SourceCode"/>
-      </w:pPr>
-      <w:r>
-        <w:rPr>
-          <w:rStyle w:val="VerbatimChar"/>
-        </w:rPr>
-        <w:t xml:space="preserve">## [1] 11</w:t>
-      </w:r>
     </w:p>
     <w:p>
       <w:pPr>
         <w:pStyle w:val="Heading2"/>
       </w:pPr>
-      <w:bookmarkStart w:id="30" w:name="the-logistic-model"/>
+      <w:bookmarkStart w:id="28" w:name="the-logistic-model"/>
+      <w:bookmarkEnd w:id="28"/>
+      <w:r>
+        <w:t xml:space="preserve">5. The Logistic Model</w:t>
+      </w:r>
+    </w:p>
+    <w:p>
+      <w:pPr>
+        <w:pStyle w:val="Heading2"/>
+      </w:pPr>
+      <w:bookmarkStart w:id="29" w:name="optimizing-the-threshold-for-accuracy"/>
+      <w:bookmarkEnd w:id="29"/>
+      <w:r>
+        <w:t xml:space="preserve">6. Optimizing the Threshold for Accuracy</w:t>
+      </w:r>
+    </w:p>
+    <w:p>
+      <w:pPr>
+        <w:pStyle w:val="Heading2"/>
+      </w:pPr>
+      <w:bookmarkStart w:id="30" w:name="optimizing-the-threshold-for-profit"/>
       <w:bookmarkEnd w:id="30"/>
       <w:r>
-        <w:t xml:space="preserve">5. The Logistic Model</w:t>
+        <w:t xml:space="preserve">7. Optimizing the Threshold for Profit</w:t>
       </w:r>
     </w:p>
     <w:p>
       <w:pPr>
         <w:pStyle w:val="Heading2"/>
       </w:pPr>
-      <w:bookmarkStart w:id="31" w:name="optimizing-the-threshold-for-accuracy"/>
+      <w:bookmarkStart w:id="31" w:name="results-summary"/>
       <w:bookmarkEnd w:id="31"/>
-      <w:r>
-        <w:t xml:space="preserve">6. Optimizing the Threshold for Accuracy</w:t>
-      </w:r>
-    </w:p>
-    <w:p>
-      <w:pPr>
-        <w:pStyle w:val="Heading2"/>
-      </w:pPr>
-      <w:bookmarkStart w:id="32" w:name="optimizing-the-threshold-for-profit"/>
-      <w:bookmarkEnd w:id="32"/>
-      <w:r>
-        <w:t xml:space="preserve">7. Optimizing the Threshold for Profit</w:t>
-      </w:r>
-    </w:p>
-    <w:p>
-      <w:pPr>
-        <w:pStyle w:val="Heading2"/>
-      </w:pPr>
-      <w:bookmarkStart w:id="33" w:name="results-summary"/>
-      <w:bookmarkEnd w:id="33"/>
       <w:r>
         <w:t xml:space="preserve">8. Results Summary</w:t>
       </w:r>
@@ -820,7 +755,7 @@
     </w:lvl>
   </w:abstractNum>
   <w:abstractNum w:abstractNumId="990">
-    <w:nsid w:val="2610c606"/>
+    <w:nsid w:val="e0ffb1a3"/>
     <w:multiLevelType w:val="multilevel"/>
     <w:lvl w:ilvl="0">
       <w:numFmt w:val="bullet"/>

</xml_diff>